<commit_message>
Updated tutroials with turbidity changes and photos of boat process.
</commit_message>
<xml_diff>
--- a/tutorials/Turbidity Sensor Calibration Tutorial.docx
+++ b/tutorials/Turbidity Sensor Calibration Tutorial.docx
@@ -361,7 +361,37 @@
           <w:sz w:val="22"/>
           <w:szCs w:val="22"/>
         </w:rPr>
-        <w:t>Lots of tiny glass jars</w:t>
+        <w:t xml:space="preserve">Lots of </w:t>
+      </w:r>
+      <w:r>
+        <w:rPr>
+          <w:sz w:val="22"/>
+          <w:szCs w:val="22"/>
+        </w:rPr>
+        <w:t xml:space="preserve">identical, </w:t>
+      </w:r>
+      <w:r>
+        <w:rPr>
+          <w:sz w:val="22"/>
+          <w:szCs w:val="22"/>
+        </w:rPr>
+        <w:t>tiny</w:t>
+      </w:r>
+      <w:r>
+        <w:rPr>
+          <w:sz w:val="22"/>
+          <w:szCs w:val="22"/>
+        </w:rPr>
+        <w:t>,</w:t>
+      </w:r>
+      <w:bookmarkStart w:id="0" w:name="_GoBack"/>
+      <w:bookmarkEnd w:id="0"/>
+      <w:r>
+        <w:rPr>
+          <w:sz w:val="22"/>
+          <w:szCs w:val="22"/>
+        </w:rPr>
+        <w:t xml:space="preserve"> glass jars</w:t>
       </w:r>
     </w:p>
     <w:p>
@@ -508,14 +538,14 @@
           <w:sz w:val="22"/>
           <w:szCs w:val="22"/>
         </w:rPr>
-        <w:t xml:space="preserve">Large </w:t>
-      </w:r>
-      <w:r>
-        <w:rPr>
-          <w:sz w:val="22"/>
-          <w:szCs w:val="22"/>
-        </w:rPr>
-        <w:t>jars</w:t>
+        <w:t>Large</w:t>
+      </w:r>
+      <w:r>
+        <w:rPr>
+          <w:sz w:val="22"/>
+          <w:szCs w:val="22"/>
+        </w:rPr>
+        <w:t>r containters</w:t>
       </w:r>
     </w:p>
     <w:p>
@@ -686,14 +716,7 @@
           <w:sz w:val="22"/>
           <w:szCs w:val="22"/>
         </w:rPr>
-        <w:t>Navigate to “Appendix II. Preparing Formazin Dilutions,” on page</w:t>
-      </w:r>
-      <w:r>
-        <w:rPr>
-          <w:sz w:val="22"/>
-          <w:szCs w:val="22"/>
-        </w:rPr>
-        <w:t xml:space="preserve"> 13.</w:t>
+        <w:t>Navigate to “Appendix II. Preparing Formazin Dilutions,” on page 13.</w:t>
       </w:r>
     </w:p>
     <w:p>
@@ -727,7 +750,7 @@
           <w:sz w:val="22"/>
           <w:szCs w:val="22"/>
         </w:rPr>
-        <w:t>NTU.</w:t>
+        <w:t>NTU, incrementing by 50 NTU.</w:t>
       </w:r>
     </w:p>
     <w:p>
@@ -838,7 +861,6 @@
       </w:r>
       <w:r>
         <w:rPr>
-          <w:rStyle w:val="Normal"/>
           <w:rFonts w:ascii="Times New Roman" w:eastAsia="Times New Roman" w:hAnsi="Times New Roman" w:cs="Times New Roman"/>
           <w:snapToGrid w:val="0"/>
           <w:color w:val="000000"/>
@@ -1022,7 +1044,7 @@
           <w:sz w:val="22"/>
           <w:szCs w:val="22"/>
         </w:rPr>
-        <w:t xml:space="preserve"> with the tissues so that there is nothing that might disrupt the sensor readings.</w:t>
+        <w:t xml:space="preserve"> with tissues so that there is nothing that might disrupt the sensor readings.</w:t>
       </w:r>
     </w:p>
     <w:p>
@@ -1464,6 +1486,7 @@
       </w:pPr>
       <w:r>
         <w:rPr>
+          <w:noProof/>
           <w:sz w:val="22"/>
           <w:szCs w:val="22"/>
         </w:rPr>
@@ -1853,7 +1876,6 @@
           <w:numId w:val="7"/>
         </w:numPr>
         <w:rPr>
-          <w:rStyle w:val="Normal"/>
           <w:sz w:val="22"/>
           <w:szCs w:val="22"/>
         </w:rPr>
@@ -2249,56 +2271,7 @@
           <w:sz w:val="22"/>
           <w:szCs w:val="22"/>
         </w:rPr>
-        <w:t>min</w:t>
-      </w:r>
-      <w:r>
-        <w:rPr>
-          <w:sz w:val="22"/>
-          <w:szCs w:val="22"/>
-        </w:rPr>
-        <w:t>imum</w:t>
-      </w:r>
-      <w:r>
-        <w:rPr>
-          <w:sz w:val="22"/>
-          <w:szCs w:val="22"/>
-        </w:rPr>
-        <w:t>, middle,</w:t>
-      </w:r>
-      <w:r>
-        <w:rPr>
-          <w:sz w:val="22"/>
-          <w:szCs w:val="22"/>
-        </w:rPr>
-        <w:t xml:space="preserve"> and</w:t>
-      </w:r>
-      <w:r>
-        <w:rPr>
-          <w:sz w:val="22"/>
-          <w:szCs w:val="22"/>
-        </w:rPr>
-        <w:t xml:space="preserve"> max</w:t>
-      </w:r>
-      <w:r>
-        <w:rPr>
-          <w:sz w:val="22"/>
-          <w:szCs w:val="22"/>
-        </w:rPr>
-        <w:t>imum</w:t>
-      </w:r>
-      <w:r>
-        <w:rPr>
-          <w:sz w:val="22"/>
-          <w:szCs w:val="22"/>
-        </w:rPr>
-        <w:t xml:space="preserve"> of</w:t>
-      </w:r>
-      <w:r>
-        <w:rPr>
-          <w:sz w:val="22"/>
-          <w:szCs w:val="22"/>
-        </w:rPr>
-        <w:t xml:space="preserve"> the</w:t>
+        <w:t>same range of cloudiness as the</w:t>
       </w:r>
       <w:r>
         <w:rPr>
@@ -2330,22 +2303,20 @@
       <w:r>
         <w:rPr>
           <w:noProof/>
-          <w:sz w:val="22"/>
-          <w:szCs w:val="22"/>
         </w:rPr>
         <w:drawing>
-          <wp:anchor distT="0" distB="0" distL="114300" distR="114300" simplePos="0" relativeHeight="251662336" behindDoc="0" locked="0" layoutInCell="1" allowOverlap="1" wp14:anchorId="4A2C75FB" wp14:editId="26B7067C">
+          <wp:anchor distT="0" distB="0" distL="114300" distR="114300" simplePos="0" relativeHeight="251663360" behindDoc="0" locked="0" layoutInCell="1" allowOverlap="1" wp14:anchorId="5D24CAB0" wp14:editId="6780AB22">
             <wp:simplePos x="0" y="0"/>
-            <wp:positionH relativeFrom="margin">
-              <wp:posOffset>3392805</wp:posOffset>
+            <wp:positionH relativeFrom="column">
+              <wp:posOffset>3227705</wp:posOffset>
             </wp:positionH>
             <wp:positionV relativeFrom="paragraph">
-              <wp:posOffset>226695</wp:posOffset>
+              <wp:posOffset>297180</wp:posOffset>
             </wp:positionV>
-            <wp:extent cx="2548255" cy="1649730"/>
-            <wp:effectExtent l="0" t="0" r="4445" b="7620"/>
+            <wp:extent cx="2011680" cy="2089150"/>
+            <wp:effectExtent l="0" t="0" r="7620" b="6350"/>
             <wp:wrapSquare wrapText="bothSides"/>
-            <wp:docPr id="5" name="Picture 5" descr="C:\Users\talia\Desktop\IMG_20190716_124001.jpg"/>
+            <wp:docPr id="6" name="Picture 6" descr="C:\Users\talia\Desktop\IMG_20190719_144711.jpg"/>
             <wp:cNvGraphicFramePr>
               <a:graphicFrameLocks xmlns:a="http://schemas.openxmlformats.org/drawingml/2006/main" noChangeAspect="1"/>
             </wp:cNvGraphicFramePr>
@@ -2353,7 +2324,7 @@
               <a:graphicData uri="http://schemas.openxmlformats.org/drawingml/2006/picture">
                 <pic:pic xmlns:pic="http://schemas.openxmlformats.org/drawingml/2006/picture">
                   <pic:nvPicPr>
-                    <pic:cNvPr id="0" name="Picture 5" descr="C:\Users\talia\Desktop\IMG_20190716_124001.jpg"/>
+                    <pic:cNvPr id="0" name="Picture 1" descr="C:\Users\talia\Desktop\IMG_20190719_144711.jpg"/>
                     <pic:cNvPicPr>
                       <a:picLocks noChangeAspect="1" noChangeArrowheads="1"/>
                     </pic:cNvPicPr>
@@ -2366,13 +2337,13 @@
                         </a:ext>
                       </a:extLst>
                     </a:blip>
-                    <a:srcRect t="13667"/>
+                    <a:srcRect t="11603" r="3733" b="13445"/>
                     <a:stretch/>
                   </pic:blipFill>
                   <pic:spPr bwMode="auto">
                     <a:xfrm>
                       <a:off x="0" y="0"/>
-                      <a:ext cx="2548255" cy="1649730"/>
+                      <a:ext cx="2011680" cy="2089150"/>
                     </a:xfrm>
                     <a:prstGeom prst="rect">
                       <a:avLst/>
@@ -2467,7 +2438,51 @@
           <w:sz w:val="22"/>
           <w:szCs w:val="22"/>
         </w:rPr>
-        <w:t xml:space="preserve"> to the minimum, middle, or maximum.</w:t>
+        <w:t xml:space="preserve"> to the minimum, </w:t>
+      </w:r>
+      <w:r>
+        <w:rPr>
+          <w:sz w:val="22"/>
+          <w:szCs w:val="22"/>
+        </w:rPr>
+        <w:t>or</w:t>
+      </w:r>
+      <w:r>
+        <w:rPr>
+          <w:sz w:val="22"/>
+          <w:szCs w:val="22"/>
+        </w:rPr>
+        <w:t xml:space="preserve"> maximum</w:t>
+      </w:r>
+      <w:r>
+        <w:rPr>
+          <w:sz w:val="22"/>
+          <w:szCs w:val="22"/>
+        </w:rPr>
+        <w:t xml:space="preserve"> of the data endpoints</w:t>
+      </w:r>
+      <w:r>
+        <w:rPr>
+          <w:sz w:val="22"/>
+          <w:szCs w:val="22"/>
+        </w:rPr>
+        <w:t>.</w:t>
+      </w:r>
+      <w:r>
+        <w:rPr>
+          <w:rStyle w:val="Normal"/>
+          <w:rFonts w:ascii="Times New Roman" w:eastAsia="Times New Roman" w:hAnsi="Times New Roman" w:cs="Times New Roman"/>
+          <w:snapToGrid w:val="0"/>
+          <w:color w:val="000000"/>
+          <w:w w:val="0"/>
+          <w:sz w:val="0"/>
+          <w:szCs w:val="0"/>
+          <w:u w:color="000000"/>
+          <w:bdr w:val="none" w:sz="0" w:space="0" w:color="000000"/>
+          <w:shd w:val="clear" w:color="000000" w:fill="000000"/>
+          <w:lang w:val="x-none" w:eastAsia="x-none" w:bidi="x-none"/>
+        </w:rPr>
+        <w:t xml:space="preserve"> </w:t>
       </w:r>
     </w:p>
     <w:p>
@@ -2484,10 +2499,96 @@
       </w:pPr>
       <w:r>
         <w:rPr>
-          <w:sz w:val="22"/>
-          <w:szCs w:val="22"/>
-        </w:rPr>
-        <w:t>Make a full jar of each data point large enough to fully submerge sensor in</w:t>
+          <w:noProof/>
+          <w:sz w:val="22"/>
+          <w:szCs w:val="22"/>
+        </w:rPr>
+        <w:drawing>
+          <wp:anchor distT="0" distB="0" distL="114300" distR="114300" simplePos="0" relativeHeight="251662336" behindDoc="0" locked="0" layoutInCell="1" allowOverlap="1" wp14:anchorId="55FE23A7" wp14:editId="11AA933D">
+            <wp:simplePos x="0" y="0"/>
+            <wp:positionH relativeFrom="margin">
+              <wp:posOffset>4538345</wp:posOffset>
+            </wp:positionH>
+            <wp:positionV relativeFrom="paragraph">
+              <wp:posOffset>405130</wp:posOffset>
+            </wp:positionV>
+            <wp:extent cx="2095500" cy="706755"/>
+            <wp:effectExtent l="8572" t="0" r="8573" b="8572"/>
+            <wp:wrapSquare wrapText="bothSides"/>
+            <wp:docPr id="7" name="Picture 7" descr="C:\Users\talia\Desktop\IMG_20190719_144708.jpg"/>
+            <wp:cNvGraphicFramePr>
+              <a:graphicFrameLocks xmlns:a="http://schemas.openxmlformats.org/drawingml/2006/main" noChangeAspect="1"/>
+            </wp:cNvGraphicFramePr>
+            <a:graphic xmlns:a="http://schemas.openxmlformats.org/drawingml/2006/main">
+              <a:graphicData uri="http://schemas.openxmlformats.org/drawingml/2006/picture">
+                <pic:pic xmlns:pic="http://schemas.openxmlformats.org/drawingml/2006/picture">
+                  <pic:nvPicPr>
+                    <pic:cNvPr id="0" name="Picture 2" descr="C:\Users\talia\Desktop\IMG_20190719_144708.jpg"/>
+                    <pic:cNvPicPr>
+                      <a:picLocks noChangeAspect="1" noChangeArrowheads="1"/>
+                    </pic:cNvPicPr>
+                  </pic:nvPicPr>
+                  <pic:blipFill rotWithShape="1">
+                    <a:blip r:embed="rId11" cstate="print">
+                      <a:extLst>
+                        <a:ext uri="{28A0092B-C50C-407E-A947-70E740481C1C}">
+                          <a14:useLocalDpi xmlns:a14="http://schemas.microsoft.com/office/drawing/2010/main" val="0"/>
+                        </a:ext>
+                      </a:extLst>
+                    </a:blip>
+                    <a:srcRect l="10775" t="43073" r="6835" b="19806"/>
+                    <a:stretch/>
+                  </pic:blipFill>
+                  <pic:spPr bwMode="auto">
+                    <a:xfrm rot="5400000">
+                      <a:off x="0" y="0"/>
+                      <a:ext cx="2095500" cy="706755"/>
+                    </a:xfrm>
+                    <a:prstGeom prst="rect">
+                      <a:avLst/>
+                    </a:prstGeom>
+                    <a:noFill/>
+                    <a:ln>
+                      <a:noFill/>
+                    </a:ln>
+                    <a:extLst>
+                      <a:ext uri="{53640926-AAD7-44D8-BBD7-CCE9431645EC}">
+                        <a14:shadowObscured xmlns:a14="http://schemas.microsoft.com/office/drawing/2010/main"/>
+                      </a:ext>
+                    </a:extLst>
+                  </pic:spPr>
+                </pic:pic>
+              </a:graphicData>
+            </a:graphic>
+            <wp14:sizeRelH relativeFrom="margin">
+              <wp14:pctWidth>0</wp14:pctWidth>
+            </wp14:sizeRelH>
+            <wp14:sizeRelV relativeFrom="margin">
+              <wp14:pctHeight>0</wp14:pctHeight>
+            </wp14:sizeRelV>
+          </wp:anchor>
+        </w:drawing>
+      </w:r>
+      <w:r>
+        <w:rPr>
+          <w:sz w:val="22"/>
+          <w:szCs w:val="22"/>
+        </w:rPr>
+        <w:t xml:space="preserve">Make a full </w:t>
+      </w:r>
+      <w:r>
+        <w:rPr>
+          <w:sz w:val="22"/>
+          <w:szCs w:val="22"/>
+        </w:rPr>
+        <w:t>larger container</w:t>
+      </w:r>
+      <w:r>
+        <w:rPr>
+          <w:sz w:val="22"/>
+          <w:szCs w:val="22"/>
+        </w:rPr>
+        <w:t xml:space="preserve"> of each data point large enough to fully submerge sensor in</w:t>
       </w:r>
       <w:r>
         <w:rPr>
@@ -2640,7 +2741,7 @@
         </w:rPr>
         <w:t xml:space="preserve">ence: </w:t>
       </w:r>
-      <w:hyperlink r:id="rId11" w:history="1">
+      <w:hyperlink r:id="rId12" w:history="1">
         <w:r>
           <w:rPr>
             <w:rStyle w:val="Hyperlink"/>
@@ -2720,48 +2821,6 @@
           <w:szCs w:val="22"/>
         </w:rPr>
       </w:pPr>
-      <w:r>
-        <w:rPr>
-          <w:sz w:val="22"/>
-          <w:szCs w:val="22"/>
-        </w:rPr>
-        <w:t xml:space="preserve">Fit </w:t>
-      </w:r>
-      <w:r>
-        <w:rPr>
-          <w:sz w:val="22"/>
-          <w:szCs w:val="22"/>
-        </w:rPr>
-        <w:t xml:space="preserve">a </w:t>
-      </w:r>
-      <w:r>
-        <w:rPr>
-          <w:sz w:val="22"/>
-          <w:szCs w:val="22"/>
-        </w:rPr>
-        <w:t xml:space="preserve">regression curve for </w:t>
-      </w:r>
-      <w:r>
-        <w:rPr>
-          <w:sz w:val="22"/>
-          <w:szCs w:val="22"/>
-        </w:rPr>
-        <w:t xml:space="preserve">all the </w:t>
-      </w:r>
-      <w:r>
-        <w:rPr>
-          <w:sz w:val="22"/>
-          <w:szCs w:val="22"/>
-        </w:rPr>
-        <w:t>formazin</w:t>
-      </w:r>
-      <w:r>
-        <w:rPr>
-          <w:sz w:val="22"/>
-          <w:szCs w:val="22"/>
-        </w:rPr>
-        <w:t xml:space="preserve"> data points.</w:t>
-      </w:r>
     </w:p>
     <w:p>
       <w:pPr>
@@ -2780,6 +2839,61 @@
           <w:sz w:val="22"/>
           <w:szCs w:val="22"/>
         </w:rPr>
+        <w:t xml:space="preserve">Fit </w:t>
+      </w:r>
+      <w:r>
+        <w:rPr>
+          <w:sz w:val="22"/>
+          <w:szCs w:val="22"/>
+        </w:rPr>
+        <w:t xml:space="preserve">a </w:t>
+      </w:r>
+      <w:r>
+        <w:rPr>
+          <w:sz w:val="22"/>
+          <w:szCs w:val="22"/>
+        </w:rPr>
+        <w:t xml:space="preserve">regression curve for </w:t>
+      </w:r>
+      <w:r>
+        <w:rPr>
+          <w:sz w:val="22"/>
+          <w:szCs w:val="22"/>
+        </w:rPr>
+        <w:t xml:space="preserve">all the </w:t>
+      </w:r>
+      <w:r>
+        <w:rPr>
+          <w:sz w:val="22"/>
+          <w:szCs w:val="22"/>
+        </w:rPr>
+        <w:t>formazin</w:t>
+      </w:r>
+      <w:r>
+        <w:rPr>
+          <w:sz w:val="22"/>
+          <w:szCs w:val="22"/>
+        </w:rPr>
+        <w:t xml:space="preserve"> data points.</w:t>
+      </w:r>
+    </w:p>
+    <w:p>
+      <w:pPr>
+        <w:pStyle w:val="ListParagraph"/>
+        <w:numPr>
+          <w:ilvl w:val="0"/>
+          <w:numId w:val="4"/>
+        </w:numPr>
+        <w:rPr>
+          <w:sz w:val="22"/>
+          <w:szCs w:val="22"/>
+        </w:rPr>
+      </w:pPr>
+      <w:r>
+        <w:rPr>
+          <w:sz w:val="22"/>
+          <w:szCs w:val="22"/>
+        </w:rPr>
         <w:t xml:space="preserve">Add </w:t>
       </w:r>
       <w:r>
@@ -3109,7 +3223,21 @@
           <w:sz w:val="22"/>
           <w:szCs w:val="22"/>
         </w:rPr>
-        <w:t>cutting oil jars.</w:t>
+        <w:t xml:space="preserve">cutting oil </w:t>
+      </w:r>
+      <w:r>
+        <w:rPr>
+          <w:sz w:val="22"/>
+          <w:szCs w:val="22"/>
+        </w:rPr>
+        <w:t>large containers</w:t>
+      </w:r>
+      <w:r>
+        <w:rPr>
+          <w:sz w:val="22"/>
+          <w:szCs w:val="22"/>
+        </w:rPr>
+        <w:t>.</w:t>
       </w:r>
     </w:p>
     <w:p>
@@ -3136,7 +3264,21 @@
           <w:sz w:val="22"/>
           <w:szCs w:val="22"/>
         </w:rPr>
-        <w:t xml:space="preserve">the jar </w:t>
+        <w:t xml:space="preserve">the </w:t>
+      </w:r>
+      <w:r>
+        <w:rPr>
+          <w:sz w:val="22"/>
+          <w:szCs w:val="22"/>
+        </w:rPr>
+        <w:t>container</w:t>
+      </w:r>
+      <w:r>
+        <w:rPr>
+          <w:sz w:val="22"/>
+          <w:szCs w:val="22"/>
+        </w:rPr>
+        <w:t xml:space="preserve"> </w:t>
       </w:r>
       <w:r>
         <w:rPr>
@@ -3294,6 +3436,7 @@
           <w:sz w:val="22"/>
           <w:szCs w:val="22"/>
         </w:rPr>
+        <w:lastRenderedPageBreak/>
         <w:t>Calculate for</w:t>
       </w:r>
       <w:r>
@@ -3345,8 +3488,6 @@
         </w:rPr>
         <w:t>.</w:t>
       </w:r>
-      <w:bookmarkStart w:id="0" w:name="_GoBack"/>
-      <w:bookmarkEnd w:id="0"/>
     </w:p>
     <w:sectPr>
       <w:pgSz w:w="12240" w:h="15840"/>

</xml_diff>

<commit_message>
Updated main code to adjust calibration per boat, updated tutorials.
</commit_message>
<xml_diff>
--- a/tutorials/Turbidity Sensor Calibration Tutorial.docx
+++ b/tutorials/Turbidity Sensor Calibration Tutorial.docx
@@ -208,6 +208,13 @@
         </w:rPr>
         <w:t>Supplies for making dark box</w:t>
       </w:r>
+      <w:r>
+        <w:rPr>
+          <w:sz w:val="22"/>
+          <w:szCs w:val="22"/>
+        </w:rPr>
+        <w:t>es</w:t>
+      </w:r>
     </w:p>
     <w:p>
       <w:pPr>
@@ -242,6 +249,8 @@
         </w:rPr>
         <w:t>oam board</w:t>
       </w:r>
+      <w:bookmarkStart w:id="0" w:name="_GoBack"/>
+      <w:bookmarkEnd w:id="0"/>
     </w:p>
     <w:p>
       <w:pPr>
@@ -321,7 +330,7 @@
           <w:sz w:val="22"/>
           <w:szCs w:val="22"/>
         </w:rPr>
-        <w:t>Foam tape</w:t>
+        <w:t>3D printer or small container and black spray paint</w:t>
       </w:r>
     </w:p>
     <w:p>
@@ -384,8 +393,6 @@
         </w:rPr>
         <w:t>,</w:t>
       </w:r>
-      <w:bookmarkStart w:id="0" w:name="_GoBack"/>
-      <w:bookmarkEnd w:id="0"/>
       <w:r>
         <w:rPr>
           <w:sz w:val="22"/>
@@ -545,7 +552,14 @@
           <w:sz w:val="22"/>
           <w:szCs w:val="22"/>
         </w:rPr>
-        <w:t>r containters</w:t>
+        <w:t>r contain</w:t>
+      </w:r>
+      <w:r>
+        <w:rPr>
+          <w:sz w:val="22"/>
+          <w:szCs w:val="22"/>
+        </w:rPr>
+        <w:t>ers</w:t>
       </w:r>
     </w:p>
     <w:p>
@@ -602,16 +616,16 @@
           <w:szCs w:val="22"/>
         </w:rPr>
         <w:drawing>
-          <wp:anchor distT="0" distB="0" distL="114300" distR="114300" simplePos="0" relativeHeight="251658240" behindDoc="0" locked="0" layoutInCell="1" allowOverlap="1" wp14:anchorId="311B4C2F" wp14:editId="7F467AC4">
+          <wp:anchor distT="0" distB="0" distL="114300" distR="114300" simplePos="0" relativeHeight="251658240" behindDoc="0" locked="0" layoutInCell="1" allowOverlap="1" wp14:anchorId="571122B7" wp14:editId="476DB24D">
             <wp:simplePos x="0" y="0"/>
             <wp:positionH relativeFrom="margin">
-              <wp:posOffset>4921885</wp:posOffset>
+              <wp:align>right</wp:align>
             </wp:positionH>
             <wp:positionV relativeFrom="paragraph">
-              <wp:posOffset>64770</wp:posOffset>
+              <wp:posOffset>84350</wp:posOffset>
             </wp:positionV>
-            <wp:extent cx="1014730" cy="2425700"/>
-            <wp:effectExtent l="0" t="0" r="0" b="0"/>
+            <wp:extent cx="1007745" cy="2409190"/>
+            <wp:effectExtent l="0" t="0" r="1905" b="0"/>
             <wp:wrapSquare wrapText="bothSides"/>
             <wp:docPr id="2" name="Picture 2" descr="C:\Users\talia\Desktop\IMG_20190716_111950.jpg"/>
             <wp:cNvGraphicFramePr>
@@ -640,7 +654,7 @@
                   <pic:spPr bwMode="auto">
                     <a:xfrm>
                       <a:off x="0" y="0"/>
-                      <a:ext cx="1014730" cy="2425700"/>
+                      <a:ext cx="1007745" cy="2409190"/>
                     </a:xfrm>
                     <a:prstGeom prst="rect">
                       <a:avLst/>
@@ -2470,7 +2484,6 @@
       </w:r>
       <w:r>
         <w:rPr>
-          <w:rStyle w:val="Normal"/>
           <w:rFonts w:ascii="Times New Roman" w:eastAsia="Times New Roman" w:hAnsi="Times New Roman" w:cs="Times New Roman"/>
           <w:snapToGrid w:val="0"/>
           <w:color w:val="000000"/>
@@ -3209,28 +3222,21 @@
           <w:sz w:val="22"/>
           <w:szCs w:val="22"/>
         </w:rPr>
-        <w:t xml:space="preserve">Submerge </w:t>
-      </w:r>
-      <w:r>
-        <w:rPr>
-          <w:sz w:val="22"/>
-          <w:szCs w:val="22"/>
-        </w:rPr>
-        <w:t xml:space="preserve">each sensor in </w:t>
-      </w:r>
-      <w:r>
-        <w:rPr>
-          <w:sz w:val="22"/>
-          <w:szCs w:val="22"/>
-        </w:rPr>
-        <w:t xml:space="preserve">cutting oil </w:t>
-      </w:r>
-      <w:r>
-        <w:rPr>
-          <w:sz w:val="22"/>
-          <w:szCs w:val="22"/>
-        </w:rPr>
-        <w:t>large containers</w:t>
+        <w:t>3D-</w:t>
+      </w:r>
+      <w:r>
+        <w:rPr>
+          <w:sz w:val="22"/>
+          <w:szCs w:val="22"/>
+        </w:rPr>
+        <w:t xml:space="preserve">print a box large enough to fit each sensor in with matte, black </w:t>
+      </w:r>
+      <w:r>
+        <w:rPr>
+          <w:sz w:val="22"/>
+          <w:szCs w:val="22"/>
+        </w:rPr>
+        <w:t>material</w:t>
       </w:r>
       <w:r>
         <w:rPr>
@@ -3238,6 +3244,22 @@
           <w:szCs w:val="22"/>
         </w:rPr>
         <w:t>.</w:t>
+      </w:r>
+      <w:r>
+        <w:rPr>
+          <w:rStyle w:val="Normal"/>
+          <w:rFonts w:ascii="Times New Roman" w:eastAsia="Times New Roman" w:hAnsi="Times New Roman" w:cs="Times New Roman"/>
+          <w:snapToGrid w:val="0"/>
+          <w:color w:val="000000"/>
+          <w:w w:val="0"/>
+          <w:sz w:val="0"/>
+          <w:szCs w:val="0"/>
+          <w:u w:color="000000"/>
+          <w:bdr w:val="none" w:sz="0" w:space="0" w:color="000000"/>
+          <w:shd w:val="clear" w:color="000000" w:fill="000000"/>
+          <w:lang w:val="x-none" w:eastAsia="x-none" w:bidi="x-none"/>
+        </w:rPr>
+        <w:t xml:space="preserve"> </w:t>
       </w:r>
     </w:p>
     <w:p>
@@ -3257,42 +3279,7 @@
           <w:sz w:val="22"/>
           <w:szCs w:val="22"/>
         </w:rPr>
-        <w:t xml:space="preserve">Wrap </w:t>
-      </w:r>
-      <w:r>
-        <w:rPr>
-          <w:sz w:val="22"/>
-          <w:szCs w:val="22"/>
-        </w:rPr>
-        <w:t xml:space="preserve">the </w:t>
-      </w:r>
-      <w:r>
-        <w:rPr>
-          <w:sz w:val="22"/>
-          <w:szCs w:val="22"/>
-        </w:rPr>
-        <w:t>container</w:t>
-      </w:r>
-      <w:r>
-        <w:rPr>
-          <w:sz w:val="22"/>
-          <w:szCs w:val="22"/>
-        </w:rPr>
-        <w:t xml:space="preserve"> </w:t>
-      </w:r>
-      <w:r>
-        <w:rPr>
-          <w:sz w:val="22"/>
-          <w:szCs w:val="22"/>
-        </w:rPr>
-        <w:t>with black paper to block light</w:t>
-      </w:r>
-      <w:r>
-        <w:rPr>
-          <w:sz w:val="22"/>
-          <w:szCs w:val="22"/>
-        </w:rPr>
-        <w:t>.</w:t>
+        <w:t>Pour one cutting oil large container into the black 3D printed box.</w:t>
       </w:r>
     </w:p>
     <w:p>
@@ -3309,32 +3296,108 @@
       </w:pPr>
       <w:r>
         <w:rPr>
-          <w:sz w:val="22"/>
-          <w:szCs w:val="22"/>
-        </w:rPr>
-        <w:t xml:space="preserve">Record </w:t>
-      </w:r>
-      <w:r>
-        <w:rPr>
-          <w:sz w:val="22"/>
-          <w:szCs w:val="22"/>
-        </w:rPr>
-        <w:t>ave.freq.kHz and irradiance.mW.cm</w:t>
-      </w:r>
-      <w:r>
-        <w:rPr>
-          <w:sz w:val="22"/>
-          <w:szCs w:val="22"/>
-          <w:vertAlign w:val="superscript"/>
-        </w:rPr>
-        <w:t>2</w:t>
-      </w:r>
-      <w:r>
-        <w:rPr>
-          <w:sz w:val="22"/>
-          <w:szCs w:val="22"/>
-        </w:rPr>
-        <w:t xml:space="preserve"> in the spreadsheet.</w:t>
+          <w:noProof/>
+          <w:sz w:val="22"/>
+          <w:szCs w:val="22"/>
+        </w:rPr>
+        <w:lastRenderedPageBreak/>
+        <w:drawing>
+          <wp:anchor distT="0" distB="0" distL="114300" distR="114300" simplePos="0" relativeHeight="251664384" behindDoc="0" locked="0" layoutInCell="1" allowOverlap="1" wp14:anchorId="6ADB19C8" wp14:editId="72790ADC">
+            <wp:simplePos x="0" y="0"/>
+            <wp:positionH relativeFrom="margin">
+              <wp:align>right</wp:align>
+            </wp:positionH>
+            <wp:positionV relativeFrom="paragraph">
+              <wp:posOffset>3175</wp:posOffset>
+            </wp:positionV>
+            <wp:extent cx="2413635" cy="1809750"/>
+            <wp:effectExtent l="0" t="0" r="5715" b="0"/>
+            <wp:wrapSquare wrapText="bothSides"/>
+            <wp:docPr id="5" name="Picture 5" descr="C:\Users\talia\Downloads\IMG_20190723_113724.jpg"/>
+            <wp:cNvGraphicFramePr>
+              <a:graphicFrameLocks xmlns:a="http://schemas.openxmlformats.org/drawingml/2006/main" noChangeAspect="1"/>
+            </wp:cNvGraphicFramePr>
+            <a:graphic xmlns:a="http://schemas.openxmlformats.org/drawingml/2006/main">
+              <a:graphicData uri="http://schemas.openxmlformats.org/drawingml/2006/picture">
+                <pic:pic xmlns:pic="http://schemas.openxmlformats.org/drawingml/2006/picture">
+                  <pic:nvPicPr>
+                    <pic:cNvPr id="0" name="Picture 1" descr="C:\Users\talia\Downloads\IMG_20190723_113724.jpg"/>
+                    <pic:cNvPicPr>
+                      <a:picLocks noChangeAspect="1" noChangeArrowheads="1"/>
+                    </pic:cNvPicPr>
+                  </pic:nvPicPr>
+                  <pic:blipFill>
+                    <a:blip r:embed="rId13" cstate="print">
+                      <a:extLst>
+                        <a:ext uri="{28A0092B-C50C-407E-A947-70E740481C1C}">
+                          <a14:useLocalDpi xmlns:a14="http://schemas.microsoft.com/office/drawing/2010/main" val="0"/>
+                        </a:ext>
+                      </a:extLst>
+                    </a:blip>
+                    <a:srcRect/>
+                    <a:stretch>
+                      <a:fillRect/>
+                    </a:stretch>
+                  </pic:blipFill>
+                  <pic:spPr bwMode="auto">
+                    <a:xfrm>
+                      <a:off x="0" y="0"/>
+                      <a:ext cx="2413635" cy="1809750"/>
+                    </a:xfrm>
+                    <a:prstGeom prst="rect">
+                      <a:avLst/>
+                    </a:prstGeom>
+                    <a:noFill/>
+                    <a:ln>
+                      <a:noFill/>
+                    </a:ln>
+                  </pic:spPr>
+                </pic:pic>
+              </a:graphicData>
+            </a:graphic>
+            <wp14:sizeRelH relativeFrom="margin">
+              <wp14:pctWidth>0</wp14:pctWidth>
+            </wp14:sizeRelH>
+            <wp14:sizeRelV relativeFrom="margin">
+              <wp14:pctHeight>0</wp14:pctHeight>
+            </wp14:sizeRelV>
+          </wp:anchor>
+        </w:drawing>
+      </w:r>
+      <w:r>
+        <w:rPr>
+          <w:sz w:val="22"/>
+          <w:szCs w:val="22"/>
+        </w:rPr>
+        <w:t xml:space="preserve">Submerge </w:t>
+      </w:r>
+      <w:r>
+        <w:rPr>
+          <w:sz w:val="22"/>
+          <w:szCs w:val="22"/>
+        </w:rPr>
+        <w:t xml:space="preserve">each sensor in </w:t>
+      </w:r>
+      <w:r>
+        <w:rPr>
+          <w:sz w:val="22"/>
+          <w:szCs w:val="22"/>
+        </w:rPr>
+        <w:t>the box</w:t>
+      </w:r>
+      <w:r>
+        <w:rPr>
+          <w:sz w:val="22"/>
+          <w:szCs w:val="22"/>
+        </w:rPr>
+        <w:t xml:space="preserve"> (change the sensor not the solution)</w:t>
+      </w:r>
+      <w:r>
+        <w:rPr>
+          <w:sz w:val="22"/>
+          <w:szCs w:val="22"/>
+        </w:rPr>
+        <w:t>.</w:t>
       </w:r>
     </w:p>
     <w:p>
@@ -3354,21 +3417,42 @@
           <w:sz w:val="22"/>
           <w:szCs w:val="22"/>
         </w:rPr>
-        <w:t xml:space="preserve">Repeat </w:t>
-      </w:r>
-      <w:r>
-        <w:rPr>
-          <w:sz w:val="22"/>
-          <w:szCs w:val="22"/>
-        </w:rPr>
-        <w:t>steps 1-3 for each sensor to get two</w:t>
-      </w:r>
-      <w:r>
-        <w:rPr>
-          <w:sz w:val="22"/>
-          <w:szCs w:val="22"/>
-        </w:rPr>
-        <w:t xml:space="preserve"> data points</w:t>
+        <w:t>Cover</w:t>
+      </w:r>
+      <w:r>
+        <w:rPr>
+          <w:sz w:val="22"/>
+          <w:szCs w:val="22"/>
+        </w:rPr>
+        <w:t xml:space="preserve"> </w:t>
+      </w:r>
+      <w:r>
+        <w:rPr>
+          <w:sz w:val="22"/>
+          <w:szCs w:val="22"/>
+        </w:rPr>
+        <w:t xml:space="preserve">the </w:t>
+      </w:r>
+      <w:r>
+        <w:rPr>
+          <w:sz w:val="22"/>
+          <w:szCs w:val="22"/>
+        </w:rPr>
+        <w:t>box</w:t>
+      </w:r>
+      <w:r>
+        <w:rPr>
+          <w:sz w:val="22"/>
+          <w:szCs w:val="22"/>
+        </w:rPr>
+        <w:t xml:space="preserve"> </w:t>
+      </w:r>
+      <w:r>
+        <w:rPr>
+          <w:sz w:val="22"/>
+          <w:szCs w:val="22"/>
+        </w:rPr>
+        <w:t>with black paper to block light</w:t>
       </w:r>
       <w:r>
         <w:rPr>
@@ -3395,28 +3479,29 @@
           <w:sz w:val="22"/>
           <w:szCs w:val="22"/>
         </w:rPr>
-        <w:t>Wipe down</w:t>
-      </w:r>
-      <w:r>
-        <w:rPr>
-          <w:sz w:val="22"/>
-          <w:szCs w:val="22"/>
-        </w:rPr>
-        <w:t xml:space="preserve"> the sensor to remove</w:t>
-      </w:r>
-      <w:r>
-        <w:rPr>
-          <w:sz w:val="22"/>
-          <w:szCs w:val="22"/>
-        </w:rPr>
-        <w:t xml:space="preserve"> oil</w:t>
-      </w:r>
-      <w:r>
-        <w:rPr>
-          <w:sz w:val="22"/>
-          <w:szCs w:val="22"/>
-        </w:rPr>
-        <w:t>.</w:t>
+        <w:t xml:space="preserve">Record </w:t>
+      </w:r>
+      <w:r>
+        <w:rPr>
+          <w:sz w:val="22"/>
+          <w:szCs w:val="22"/>
+        </w:rPr>
+        <w:t>ave.freq.kHz and irradiance.mW.cm</w:t>
+      </w:r>
+      <w:r>
+        <w:rPr>
+          <w:sz w:val="22"/>
+          <w:szCs w:val="22"/>
+          <w:vertAlign w:val="superscript"/>
+        </w:rPr>
+        <w:t>2</w:t>
+      </w:r>
+      <w:r>
+        <w:rPr>
+          <w:sz w:val="22"/>
+          <w:szCs w:val="22"/>
+        </w:rPr>
+        <w:t xml:space="preserve"> in the spreadsheet.</w:t>
       </w:r>
     </w:p>
     <w:p>
@@ -3427,16 +3512,166 @@
           <w:numId w:val="5"/>
         </w:numPr>
         <w:rPr>
+          <w:sz w:val="22"/>
+          <w:szCs w:val="22"/>
+        </w:rPr>
+      </w:pPr>
+      <w:r>
+        <w:rPr>
+          <w:sz w:val="22"/>
+          <w:szCs w:val="22"/>
+        </w:rPr>
+        <w:t xml:space="preserve">Repeat </w:t>
+      </w:r>
+      <w:r>
+        <w:rPr>
+          <w:sz w:val="22"/>
+          <w:szCs w:val="22"/>
+        </w:rPr>
+        <w:t>steps 1-3 for each sensor to get two</w:t>
+      </w:r>
+      <w:r>
+        <w:rPr>
+          <w:sz w:val="22"/>
+          <w:szCs w:val="22"/>
+        </w:rPr>
+        <w:t xml:space="preserve"> data points</w:t>
+      </w:r>
+      <w:r>
+        <w:rPr>
+          <w:sz w:val="22"/>
+          <w:szCs w:val="22"/>
+        </w:rPr>
+        <w:t>.</w:t>
+      </w:r>
+    </w:p>
+    <w:p>
+      <w:pPr>
+        <w:pStyle w:val="ListParagraph"/>
+        <w:numPr>
+          <w:ilvl w:val="0"/>
+          <w:numId w:val="5"/>
+        </w:numPr>
+        <w:rPr>
+          <w:sz w:val="22"/>
+          <w:szCs w:val="22"/>
+        </w:rPr>
+      </w:pPr>
+      <w:r>
+        <w:rPr>
+          <w:sz w:val="22"/>
+          <w:szCs w:val="22"/>
+        </w:rPr>
+        <w:t>Wipe down</w:t>
+      </w:r>
+      <w:r>
+        <w:rPr>
+          <w:sz w:val="22"/>
+          <w:szCs w:val="22"/>
+        </w:rPr>
+        <w:t xml:space="preserve"> the sensor to remove</w:t>
+      </w:r>
+      <w:r>
+        <w:rPr>
+          <w:sz w:val="22"/>
+          <w:szCs w:val="22"/>
+        </w:rPr>
+        <w:t xml:space="preserve"> oil</w:t>
+      </w:r>
+      <w:r>
+        <w:rPr>
+          <w:sz w:val="22"/>
+          <w:szCs w:val="22"/>
+        </w:rPr>
+        <w:t>.</w:t>
+      </w:r>
+    </w:p>
+    <w:p>
+      <w:pPr>
+        <w:pStyle w:val="ListParagraph"/>
+        <w:numPr>
+          <w:ilvl w:val="0"/>
+          <w:numId w:val="5"/>
+        </w:numPr>
+        <w:rPr>
           <w:sz w:val="28"/>
           <w:szCs w:val="28"/>
         </w:rPr>
       </w:pPr>
       <w:r>
         <w:rPr>
-          <w:sz w:val="22"/>
-          <w:szCs w:val="22"/>
-        </w:rPr>
-        <w:lastRenderedPageBreak/>
+          <w:noProof/>
+          <w:sz w:val="22"/>
+          <w:szCs w:val="22"/>
+        </w:rPr>
+        <w:drawing>
+          <wp:anchor distT="0" distB="0" distL="114300" distR="114300" simplePos="0" relativeHeight="251665408" behindDoc="0" locked="0" layoutInCell="1" allowOverlap="1" wp14:anchorId="686B7A4F" wp14:editId="7E4025FA">
+            <wp:simplePos x="0" y="0"/>
+            <wp:positionH relativeFrom="margin">
+              <wp:align>right</wp:align>
+            </wp:positionH>
+            <wp:positionV relativeFrom="paragraph">
+              <wp:posOffset>193675</wp:posOffset>
+            </wp:positionV>
+            <wp:extent cx="2417445" cy="1811655"/>
+            <wp:effectExtent l="0" t="0" r="1905" b="0"/>
+            <wp:wrapSquare wrapText="bothSides"/>
+            <wp:docPr id="8" name="Picture 8" descr="C:\Users\talia\Desktop\IMG_20190723_113744.jpg"/>
+            <wp:cNvGraphicFramePr>
+              <a:graphicFrameLocks xmlns:a="http://schemas.openxmlformats.org/drawingml/2006/main" noChangeAspect="1"/>
+            </wp:cNvGraphicFramePr>
+            <a:graphic xmlns:a="http://schemas.openxmlformats.org/drawingml/2006/main">
+              <a:graphicData uri="http://schemas.openxmlformats.org/drawingml/2006/picture">
+                <pic:pic xmlns:pic="http://schemas.openxmlformats.org/drawingml/2006/picture">
+                  <pic:nvPicPr>
+                    <pic:cNvPr id="0" name="Picture 2" descr="C:\Users\talia\Desktop\IMG_20190723_113744.jpg"/>
+                    <pic:cNvPicPr>
+                      <a:picLocks noChangeAspect="1" noChangeArrowheads="1"/>
+                    </pic:cNvPicPr>
+                  </pic:nvPicPr>
+                  <pic:blipFill>
+                    <a:blip r:embed="rId14" cstate="print">
+                      <a:extLst>
+                        <a:ext uri="{28A0092B-C50C-407E-A947-70E740481C1C}">
+                          <a14:useLocalDpi xmlns:a14="http://schemas.microsoft.com/office/drawing/2010/main" val="0"/>
+                        </a:ext>
+                      </a:extLst>
+                    </a:blip>
+                    <a:srcRect/>
+                    <a:stretch>
+                      <a:fillRect/>
+                    </a:stretch>
+                  </pic:blipFill>
+                  <pic:spPr bwMode="auto">
+                    <a:xfrm>
+                      <a:off x="0" y="0"/>
+                      <a:ext cx="2417445" cy="1811655"/>
+                    </a:xfrm>
+                    <a:prstGeom prst="rect">
+                      <a:avLst/>
+                    </a:prstGeom>
+                    <a:noFill/>
+                    <a:ln>
+                      <a:noFill/>
+                    </a:ln>
+                  </pic:spPr>
+                </pic:pic>
+              </a:graphicData>
+            </a:graphic>
+            <wp14:sizeRelH relativeFrom="margin">
+              <wp14:pctWidth>0</wp14:pctWidth>
+            </wp14:sizeRelH>
+            <wp14:sizeRelV relativeFrom="margin">
+              <wp14:pctHeight>0</wp14:pctHeight>
+            </wp14:sizeRelV>
+          </wp:anchor>
+        </w:drawing>
+      </w:r>
+      <w:r>
+        <w:rPr>
+          <w:sz w:val="22"/>
+          <w:szCs w:val="22"/>
+        </w:rPr>
         <w:t>Calculate for</w:t>
       </w:r>
       <w:r>

</xml_diff>